<commit_message>
updated ip addresses (doc&graph)
</commit_message>
<xml_diff>
--- a/Documentation/nccd-arch.docx
+++ b/Documentation/nccd-arch.docx
@@ -28,6 +28,9 @@
         <w:p>
           <w:pPr>
             <w:pStyle w:val="TOCHeading"/>
+            <w:rPr>
+              <w:lang w:val="en-GB"/>
+            </w:rPr>
           </w:pPr>
           <w:r>
             <w:t>Contents</w:t>
@@ -2061,7 +2064,7 @@
                 <w:noProof/>
                 <w:webHidden/>
               </w:rPr>
-              <w:t>7</w:t>
+              <w:t>8</w:t>
             </w:r>
             <w:r>
               <w:rPr>
@@ -2551,7 +2554,7 @@
                 <w:noProof/>
                 <w:webHidden/>
               </w:rPr>
-              <w:t>8</w:t>
+              <w:t>9</w:t>
             </w:r>
             <w:r>
               <w:rPr>
@@ -2901,7 +2904,7 @@
                 <w:noProof/>
                 <w:webHidden/>
               </w:rPr>
-              <w:t>9</w:t>
+              <w:t>10</w:t>
             </w:r>
             <w:r>
               <w:rPr>
@@ -3183,6 +3186,70 @@
       <w:r>
         <w:t xml:space="preserve"> firewall rules and administration access permissions.</w:t>
       </w:r>
+      <w:r>
+        <w:t xml:space="preserve"> For easier addressing, each zone will be allocated a different subnet. By default, each subnet will a /24 subnet; since the company is small, this leaves 254 usable hosts which should be more than enough. As per RFC 1918</w:t>
+      </w:r>
+      <w:sdt>
+        <w:sdtPr>
+          <w:id w:val="-996338047"/>
+          <w:citation/>
+        </w:sdtPr>
+        <w:sdtContent>
+          <w:r>
+            <w:fldChar w:fldCharType="begin"/>
+          </w:r>
+          <w:r>
+            <w:instrText xml:space="preserve"> CITATION Rek96 \l 2057 </w:instrText>
+          </w:r>
+          <w:r>
+            <w:fldChar w:fldCharType="separate"/>
+          </w:r>
+          <w:r>
+            <w:rPr>
+              <w:noProof/>
+            </w:rPr>
+            <w:t xml:space="preserve"> (Rekhter, Moskowitz, Karrenberg, de Groot, &amp; Lear, 1996)</w:t>
+          </w:r>
+          <w:r>
+            <w:fldChar w:fldCharType="end"/>
+          </w:r>
+        </w:sdtContent>
+      </w:sdt>
+      <w:r>
+        <w:t>, all the subnets will conform to the requirements of sitting within 192.168.0.0/16 and to help manage the network, each zone will increment the 3</w:t>
+      </w:r>
+      <w:r>
+        <w:rPr>
+          <w:vertAlign w:val="superscript"/>
+        </w:rPr>
+        <w:t>rd</w:t>
+      </w:r>
+      <w:r>
+        <w:t xml:space="preserve"> octet of the </w:t>
+      </w:r>
+      <w:r>
+        <w:t>IP</w:t>
+      </w:r>
+      <w:r>
+        <w:t xml:space="preserve"> address denoting which zone </w:t>
+      </w:r>
+      <w:proofErr w:type="gramStart"/>
+      <w:r>
+        <w:t>it’s</w:t>
+      </w:r>
+      <w:proofErr w:type="gramEnd"/>
+      <w:r>
+        <w:t xml:space="preserve"> in. Given the initial 8 zones, this leaves possibility many more zones or </w:t>
+      </w:r>
+      <w:r>
+        <w:t xml:space="preserve">extending the </w:t>
+      </w:r>
+      <w:r>
+        <w:t>number</w:t>
+      </w:r>
+      <w:r>
+        <w:t xml:space="preserve"> of machines on the existing subnets.</w:t>
+      </w:r>
     </w:p>
     <w:p>
       <w:pPr>
@@ -3204,7 +3271,13 @@
         <w:t xml:space="preserve">The </w:t>
       </w:r>
       <w:r>
-        <w:t>Internet zone will include machines not owned by MEME. This means that the machines as far as the organisation knows is untrustworthy</w:t>
+        <w:t xml:space="preserve">Internet zone will include machines not owned by MEME. This means that the machines as far as the organisation knows </w:t>
+      </w:r>
+      <w:r>
+        <w:t>are</w:t>
+      </w:r>
+      <w:r>
+        <w:t xml:space="preserve"> untrustworthy</w:t>
       </w:r>
       <w:r>
         <w:t>.</w:t>
@@ -3252,7 +3325,13 @@
         <w:t xml:space="preserve"> traffic</w:t>
       </w:r>
       <w:r>
-        <w:t xml:space="preserve"> explain here</w:t>
+        <w:t xml:space="preserve"> explain</w:t>
+      </w:r>
+      <w:r>
+        <w:t>ed</w:t>
+      </w:r>
+      <w:r>
+        <w:t xml:space="preserve"> here</w:t>
       </w:r>
       <w:r>
         <w:t xml:space="preserve"> is network traffic that s</w:t>
@@ -3270,7 +3349,7 @@
         <w:t xml:space="preserve"> through its routers to a destination somewhere outside of the network. This </w:t>
       </w:r>
       <w:r>
-        <w:t xml:space="preserve">is egress traffic </w:t>
+        <w:t xml:space="preserve">egress traffic </w:t>
       </w:r>
       <w:r>
         <w:t xml:space="preserve">can </w:t>
@@ -3288,7 +3367,13 @@
         <w:t>applie</w:t>
       </w:r>
       <w:r>
-        <w:t xml:space="preserve">s to all network traffic and data that come from outside </w:t>
+        <w:t>s to all network traffic and data that come</w:t>
+      </w:r>
+      <w:r>
+        <w:t>s</w:t>
+      </w:r>
+      <w:r>
+        <w:t xml:space="preserve"> from outside </w:t>
       </w:r>
       <w:r>
         <w:t>the</w:t>
@@ -3327,7 +3412,33 @@
         <w:t xml:space="preserve">ters </w:t>
       </w:r>
       <w:r>
-        <w:t>should be looked at if the ISP provides its Network address translation (NAT) service.</w:t>
+        <w:t xml:space="preserve">should be looked at if the ISP provides </w:t>
+      </w:r>
+      <w:r>
+        <w:t>the</w:t>
+      </w:r>
+      <w:r>
+        <w:t xml:space="preserve"> Network address translation (NAT) service.</w:t>
+      </w:r>
+      <w:r>
+        <w:t xml:space="preserve"> While most of the subnets allow for a larger </w:t>
+      </w:r>
+      <w:proofErr w:type="gramStart"/>
+      <w:r>
+        <w:t>amount</w:t>
+      </w:r>
+      <w:proofErr w:type="gramEnd"/>
+      <w:r>
+        <w:t xml:space="preserve"> of machines than there is currently, the /24 subnet is common for many household networks and allows </w:t>
+      </w:r>
+      <w:r>
+        <w:t xml:space="preserve">for an adequate </w:t>
+      </w:r>
+      <w:r>
+        <w:t>number</w:t>
+      </w:r>
+      <w:r>
+        <w:t xml:space="preserve"> of hosts while not taking up a large chunk of the allocated address space.</w:t>
       </w:r>
     </w:p>
     <w:p>
@@ -3356,15 +3467,12 @@
         <w:t xml:space="preserve"> Demilitarised Zone (DMZ)</w:t>
       </w:r>
       <w:r>
-        <w:t xml:space="preserve"> – (</w:t>
-      </w:r>
-      <w:r>
-        <w:t>IP</w:t>
-      </w:r>
-      <w:r>
-        <w:t xml:space="preserve"> address here)</w:t>
+        <w:t xml:space="preserve"> – </w:t>
       </w:r>
       <w:bookmarkEnd w:id="3"/>
+      <w:r>
+        <w:t>192.168.2.0/24</w:t>
+      </w:r>
     </w:p>
     <w:p>
       <w:pPr>
@@ -3409,6 +3517,7 @@
           <w:id w:val="-127556717"/>
           <w:citation/>
         </w:sdtPr>
+        <w:sdtEndPr/>
         <w:sdtContent>
           <w:r>
             <w:fldChar w:fldCharType="begin"/>
@@ -3443,7 +3552,11 @@
         <w:t xml:space="preserve"> webserver’s reverse proxy and MEME’s mail relay server, Squid and SMTP-Relay. The proxy is used by the public whenever a client accesses the website</w:t>
       </w:r>
       <w:r>
-        <w:t>. T</w:t>
+        <w:t xml:space="preserve">. </w:t>
+      </w:r>
+      <w:r>
+        <w:lastRenderedPageBreak/>
+        <w:t>T</w:t>
       </w:r>
       <w:r>
         <w:t>he mail relay</w:t>
@@ -3527,6 +3640,21 @@
         <w:t>work</w:t>
       </w:r>
       <w:r>
+        <w:t xml:space="preserve"> would be allowed</w:t>
+      </w:r>
+      <w:r>
+        <w:t>.</w:t>
+      </w:r>
+      <w:r>
+        <w:t xml:space="preserve"> For example, the firewall would allow http traffic if the connection was started via a staff machine </w:t>
+      </w:r>
+      <w:r>
+        <w:t>as seen from a typical web browser</w:t>
+      </w:r>
+      <w:r>
+        <w:t xml:space="preserve"> since otherwise, they wouldn’t be able to receive http responses from the external websites they’re trying to connect to</w:t>
+      </w:r>
+      <w:r>
         <w:t>.</w:t>
       </w:r>
     </w:p>
@@ -3552,10 +3680,10 @@
         <w:t>ubnet</w:t>
       </w:r>
       <w:r>
-        <w:t xml:space="preserve"> – (IP address here)</w:t>
-      </w:r>
-      <w:r>
-        <w:t xml:space="preserve"> /19?</w:t>
+        <w:t xml:space="preserve"> – </w:t>
+      </w:r>
+      <w:r>
+        <w:t>192.168.3.0/24</w:t>
       </w:r>
       <w:bookmarkEnd w:id="4"/>
     </w:p>
@@ -3668,9 +3796,12 @@
         <w:t xml:space="preserve"> </w:t>
       </w:r>
       <w:r>
-        <w:t>Servers Subnet – (IP address here)</w:t>
+        <w:t xml:space="preserve">Servers Subnet – </w:t>
       </w:r>
       <w:bookmarkEnd w:id="5"/>
+      <w:r>
+        <w:t>192.168.4.0/24</w:t>
+      </w:r>
     </w:p>
     <w:p>
       <w:pPr>
@@ -3772,9 +3903,12 @@
       </w:pPr>
       <w:bookmarkStart w:id="6" w:name="_Toc69733974"/>
       <w:r>
-        <w:t>Zone 5 – Managerial Subnet – (IP address here)</w:t>
+        <w:t xml:space="preserve">Zone 5 – Managerial Subnet – </w:t>
       </w:r>
       <w:bookmarkEnd w:id="6"/>
+      <w:r>
+        <w:t>192.168.5.0/24</w:t>
+      </w:r>
     </w:p>
     <w:p>
       <w:pPr>
@@ -3828,9 +3962,12 @@
       </w:pPr>
       <w:bookmarkStart w:id="7" w:name="_Toc69733975"/>
       <w:r>
-        <w:t>Zone 6 - Proxy Subnet – (IP address here)</w:t>
+        <w:t xml:space="preserve">Zone 6 - Proxy Subnet – </w:t>
       </w:r>
       <w:bookmarkEnd w:id="7"/>
+      <w:r>
+        <w:t>192.168.6.0/24</w:t>
+      </w:r>
     </w:p>
     <w:p>
       <w:pPr>
@@ -3889,7 +4026,11 @@
         <w:t xml:space="preserve">the load of the </w:t>
       </w:r>
       <w:r>
-        <w:t>webserver to increase with the expansion of their staff-base. Int-WWW could also be dual-homed to form a firewalled backend network that hosts API or database servers.</w:t>
+        <w:t>webserver to increase with the expansion of their staff-</w:t>
+      </w:r>
+      <w:r>
+        <w:lastRenderedPageBreak/>
+        <w:t>base. Int-WWW could also be dual-homed to form a firewalled backend network that hosts API or database servers.</w:t>
       </w:r>
     </w:p>
     <w:p>
@@ -4165,9 +4306,12 @@
         <w:t>Zone 8</w:t>
       </w:r>
       <w:r>
-        <w:t xml:space="preserve"> - Intrusion Detection System (IDS) – (IP address)</w:t>
+        <w:t xml:space="preserve"> - Intrusion Detection System (IDS) – </w:t>
       </w:r>
       <w:bookmarkEnd w:id="9"/>
+      <w:r>
+        <w:t>192.168.8.0/24</w:t>
+      </w:r>
       <w:r>
         <w:t xml:space="preserve"> </w:t>
       </w:r>
@@ -4359,7 +4503,13 @@
         <w:t xml:space="preserve">The firewalls will not have an IP address which means </w:t>
       </w:r>
       <w:r>
-        <w:t>they are not venerable directly on protocols above layer 2. This will also hide them from network mapping tools.</w:t>
+        <w:t xml:space="preserve">they are not </w:t>
+      </w:r>
+      <w:r>
+        <w:t xml:space="preserve">vulnerable </w:t>
+      </w:r>
+      <w:r>
+        <w:t>directly on protocols above layer 2. This will also hide them from network mapping tools.</w:t>
       </w:r>
     </w:p>
     <w:p>
@@ -4382,13 +4532,10 @@
         <w:t xml:space="preserve"> will have </w:t>
       </w:r>
       <w:r>
-        <w:t>it is</w:t>
-      </w:r>
-      <w:r>
-        <w:t xml:space="preserve"> on </w:t>
-      </w:r>
-      <w:r>
-        <w:t xml:space="preserve">a </w:t>
+        <w:t>its own</w:t>
+      </w:r>
+      <w:r>
+        <w:t xml:space="preserve"> </w:t>
       </w:r>
       <w:r>
         <w:t>dedicated firewall</w:t>
@@ -4428,6 +4575,7 @@
       </w:pPr>
       <w:bookmarkStart w:id="13" w:name="_Toc69733981"/>
       <w:r>
+        <w:lastRenderedPageBreak/>
         <w:t>Evidence</w:t>
       </w:r>
       <w:bookmarkEnd w:id="13"/>
@@ -4495,6 +4643,9 @@
       </w:r>
       <w:r>
         <w:t xml:space="preserve"> unlikely protocols such as FTP and Telnet</w:t>
+      </w:r>
+      <w:r>
+        <w:t xml:space="preserve"> which is important given the privileges that these machines are given over the entire network</w:t>
       </w:r>
       <w:r>
         <w:t>.</w:t>
@@ -4617,6 +4768,7 @@
           <w:id w:val="-1788043945"/>
           <w:citation/>
         </w:sdtPr>
+        <w:sdtEndPr/>
         <w:sdtContent>
           <w:r>
             <w:fldChar w:fldCharType="begin"/>
@@ -4706,6 +4858,7 @@
           <w:id w:val="691735654"/>
           <w:citation/>
         </w:sdtPr>
+        <w:sdtEndPr/>
         <w:sdtContent>
           <w:r>
             <w:fldChar w:fldCharType="begin"/>
@@ -4775,6 +4928,7 @@
           <w:id w:val="-646055384"/>
           <w:citation/>
         </w:sdtPr>
+        <w:sdtEndPr/>
         <w:sdtContent>
           <w:r>
             <w:fldChar w:fldCharType="begin"/>
@@ -4832,6 +4986,7 @@
           <w:id w:val="1215244095"/>
           <w:citation/>
         </w:sdtPr>
+        <w:sdtEndPr/>
         <w:sdtContent>
           <w:r>
             <w:fldChar w:fldCharType="begin"/>
@@ -4871,13 +5026,13 @@
         <w:jc w:val="both"/>
       </w:pPr>
       <w:r>
-        <w:t>Hardening SSH server and client implementations, including disabling SSH v1 protocol, disabling unapproved authentication methods, preventing implicit access by limiting SSH accessible accounts and groups (including root), disabling port forwarding, limiting access to environment variables, using approved c</w:t>
-      </w:r>
-      <w:r>
-        <w:t>y</w:t>
-      </w:r>
-      <w:r>
-        <w:t>phers, properly configuring supporting subsystems and enforcing SSH inactivity timeouts</w:t>
+        <w:t xml:space="preserve">Hardening SSH server and client implementations, including disabling SSH v1 protocol, disabling unapproved authentication methods, preventing implicit access by limiting SSH accessible accounts and groups (including root), disabling port forwarding, limiting access to environment variables, using approved </w:t>
+      </w:r>
+      <w:r>
+        <w:t>cipher</w:t>
+      </w:r>
+      <w:r>
+        <w:t>, properly configuring supporting subsystems and enforcing SSH inactivity timeouts</w:t>
       </w:r>
       <w:r>
         <w:t xml:space="preserve"> on the system</w:t>
@@ -4890,6 +5045,7 @@
           <w:id w:val="-702321586"/>
           <w:citation/>
         </w:sdtPr>
+        <w:sdtEndPr/>
         <w:sdtContent>
           <w:r>
             <w:fldChar w:fldCharType="begin"/>
@@ -4942,6 +5098,7 @@
       </w:pPr>
       <w:bookmarkStart w:id="21" w:name="_Toc69733989"/>
       <w:r>
+        <w:lastRenderedPageBreak/>
         <w:t>Claim</w:t>
       </w:r>
       <w:bookmarkEnd w:id="21"/>
@@ -5131,7 +5288,43 @@
         <w:jc w:val="both"/>
       </w:pPr>
       <w:r>
-        <w:t xml:space="preserve">Most of the machine will accept ICMP because it is used for more than just pings. It is a utility protocol for maintaining networks. </w:t>
+        <w:t>Most of the machine</w:t>
+      </w:r>
+      <w:r>
+        <w:t>s</w:t>
+      </w:r>
+      <w:r>
+        <w:t xml:space="preserve"> will accept ICMP because it is used for more than just pings. It is a utility protocol for maintaining networks</w:t>
+      </w:r>
+      <w:r>
+        <w:t xml:space="preserve"> such as </w:t>
+      </w:r>
+      <w:r>
+        <w:rPr>
+          <w:i/>
+          <w:iCs/>
+        </w:rPr>
+        <w:t>host unreachable</w:t>
+      </w:r>
+      <w:r>
+        <w:rPr>
+          <w:i/>
+          <w:iCs/>
+        </w:rPr>
+        <w:t xml:space="preserve"> </w:t>
+      </w:r>
+      <w:r>
+        <w:t>or</w:t>
+      </w:r>
+      <w:r>
+        <w:rPr>
+          <w:i/>
+          <w:iCs/>
+        </w:rPr>
+        <w:t xml:space="preserve"> port unreachable</w:t>
+      </w:r>
+      <w:r>
+        <w:t xml:space="preserve">. </w:t>
       </w:r>
       <w:r>
         <w:t xml:space="preserve">Apart from webserver pings, </w:t>
@@ -5191,6 +5384,7 @@
           <w:id w:val="1576007567"/>
           <w:citation/>
         </w:sdtPr>
+        <w:sdtEndPr/>
         <w:sdtContent>
           <w:r>
             <w:fldChar w:fldCharType="begin"/>
@@ -5299,6 +5493,7 @@
           <w:id w:val="-532424777"/>
           <w:citation/>
         </w:sdtPr>
+        <w:sdtEndPr/>
         <w:sdtContent>
           <w:r>
             <w:fldChar w:fldCharType="begin"/>
@@ -5328,6 +5523,7 @@
       </w:pPr>
       <w:bookmarkStart w:id="27" w:name="_Toc69733995"/>
       <w:r>
+        <w:lastRenderedPageBreak/>
         <w:t>DNS security</w:t>
       </w:r>
       <w:bookmarkEnd w:id="27"/>
@@ -5386,6 +5582,7 @@
           <w:id w:val="1779529952"/>
           <w:citation/>
         </w:sdtPr>
+        <w:sdtEndPr/>
         <w:sdtContent>
           <w:r>
             <w:fldChar w:fldCharType="begin"/>
@@ -5477,6 +5674,7 @@
           <w:id w:val="-624773422"/>
           <w:citation/>
         </w:sdtPr>
+        <w:sdtEndPr/>
         <w:sdtContent>
           <w:r>
             <w:fldChar w:fldCharType="begin"/>
@@ -5501,6 +5699,88 @@
     </w:p>
     <w:p>
       <w:pPr>
+        <w:jc w:val="both"/>
+      </w:pPr>
+      <w:r>
+        <w:t>One similar method is known as homograph spoofing or a punycode attack</w:t>
+      </w:r>
+      <w:r>
+        <w:t>. This attack is done through the use of non-latin characters which are virtually indistinguishable from their latin counterparts.</w:t>
+      </w:r>
+      <w:sdt>
+        <w:sdtPr>
+          <w:id w:val="1298331768"/>
+          <w:citation/>
+        </w:sdtPr>
+        <w:sdtEndPr/>
+        <w:sdtContent>
+          <w:r>
+            <w:fldChar w:fldCharType="begin"/>
+          </w:r>
+          <w:r>
+            <w:instrText xml:space="preserve"> CITATION Han12 \l 2057 </w:instrText>
+          </w:r>
+          <w:r>
+            <w:fldChar w:fldCharType="separate"/>
+          </w:r>
+          <w:r>
+            <w:rPr>
+              <w:noProof/>
+            </w:rPr>
+            <w:t xml:space="preserve"> (Hannay &amp; Baatard, 2012)</w:t>
+          </w:r>
+          <w:r>
+            <w:fldChar w:fldCharType="end"/>
+          </w:r>
+        </w:sdtContent>
+      </w:sdt>
+      <w:r>
+        <w:t xml:space="preserve"> This would result in possible impersonation of domains which could then be used to trick users into sending confidential information to a malicious actor. </w:t>
+      </w:r>
+    </w:p>
+    <w:p>
+      <w:pPr>
+        <w:jc w:val="both"/>
+      </w:pPr>
+      <w:r>
+        <w:t xml:space="preserve">While homograph spoofing is a phishing attack, </w:t>
+      </w:r>
+      <w:r>
+        <w:t xml:space="preserve">measures can be taken to ensure that the risk is reduced for staff. One easy way would be to ensure web browsers on staff computers are kept </w:t>
+      </w:r>
+      <w:r>
+        <w:t>up to date meaning correct measures are implemented to prevent this – such as to prohibit domain names that mix letters from different alphabets.</w:t>
+      </w:r>
+      <w:sdt>
+        <w:sdtPr>
+          <w:id w:val="470566688"/>
+          <w:citation/>
+        </w:sdtPr>
+        <w:sdtEndPr/>
+        <w:sdtContent>
+          <w:r>
+            <w:fldChar w:fldCharType="begin"/>
+          </w:r>
+          <w:r>
+            <w:instrText xml:space="preserve">CITATION Gab021 \l 2057 </w:instrText>
+          </w:r>
+          <w:r>
+            <w:fldChar w:fldCharType="separate"/>
+          </w:r>
+          <w:r>
+            <w:rPr>
+              <w:noProof/>
+            </w:rPr>
+            <w:t xml:space="preserve"> (Gabrilovich &amp; Gontmakher, 2002)</w:t>
+          </w:r>
+          <w:r>
+            <w:fldChar w:fldCharType="end"/>
+          </w:r>
+        </w:sdtContent>
+      </w:sdt>
+    </w:p>
+    <w:p>
+      <w:pPr>
         <w:pStyle w:val="Heading2"/>
         <w:jc w:val="center"/>
       </w:pPr>
@@ -5558,7 +5838,13 @@
         <w:jc w:val="both"/>
       </w:pPr>
       <w:r>
-        <w:t>The VPN being used will be OpenVPN</w:t>
+        <w:t xml:space="preserve">The VPN </w:t>
+      </w:r>
+      <w:r>
+        <w:t xml:space="preserve">server </w:t>
+      </w:r>
+      <w:r>
+        <w:t>being used will be OpenVPN</w:t>
       </w:r>
       <w:r>
         <w:t xml:space="preserve">. The server </w:t>
@@ -5576,7 +5862,13 @@
         <w:t xml:space="preserve"> The clients will have access to </w:t>
       </w:r>
       <w:r>
-        <w:t>the internal Mail and LDAP servers</w:t>
+        <w:t xml:space="preserve">the internal </w:t>
+      </w:r>
+      <w:r>
+        <w:t xml:space="preserve">Web, </w:t>
+      </w:r>
+      <w:r>
+        <w:t>Mail and LDAP servers</w:t>
       </w:r>
       <w:r>
         <w:t>.</w:t>
@@ -5646,6 +5938,7 @@
           <w:id w:val="2040778771"/>
           <w:citation/>
         </w:sdtPr>
+        <w:sdtEndPr/>
         <w:sdtContent>
           <w:r>
             <w:fldChar w:fldCharType="begin"/>
@@ -5710,6 +6003,7 @@
           <w:id w:val="-1507822201"/>
           <w:citation/>
         </w:sdtPr>
+        <w:sdtEndPr/>
         <w:sdtContent>
           <w:r>
             <w:fldChar w:fldCharType="begin"/>
@@ -5791,7 +6085,11 @@
         <w:t xml:space="preserve">reliable </w:t>
       </w:r>
       <w:r>
-        <w:t xml:space="preserve">cellular or data connection to the receiving device. The </w:t>
+        <w:t xml:space="preserve">cellular or data connection to the </w:t>
+      </w:r>
+      <w:r>
+        <w:lastRenderedPageBreak/>
+        <w:t xml:space="preserve">receiving device. The </w:t>
       </w:r>
       <w:r>
         <w:t>other</w:t>
@@ -5804,6 +6102,7 @@
           <w:id w:val="-213734818"/>
           <w:citation/>
         </w:sdtPr>
+        <w:sdtEndPr/>
         <w:sdtContent>
           <w:r>
             <w:fldChar w:fldCharType="begin"/>
@@ -5917,7 +6216,10 @@
         <w:t xml:space="preserve"> protocols to stop malicious attempts </w:t>
       </w:r>
       <w:r>
-        <w:t>of reading the content of the emails.</w:t>
+        <w:t>of reading the content of the emails</w:t>
+      </w:r>
+      <w:r>
+        <w:t xml:space="preserve"> during transit.</w:t>
       </w:r>
     </w:p>
     <w:p>
@@ -5928,7 +6230,15 @@
         <w:t xml:space="preserve"> on the internal network</w:t>
       </w:r>
       <w:r>
-        <w:t xml:space="preserve"> to the meme.cyber.test domain, the system stops </w:t>
+        <w:t xml:space="preserve"> to the </w:t>
+      </w:r>
+      <w:proofErr w:type="gramStart"/>
+      <w:r>
+        <w:t>meme.cyber</w:t>
+      </w:r>
+      <w:proofErr w:type="gramEnd"/>
+      <w:r>
+        <w:t xml:space="preserve">.test domain, the system stops </w:t>
       </w:r>
       <w:r>
         <w:t>at this point.</w:t>
@@ -6102,6 +6412,7 @@
           <w:id w:val="-2120206593"/>
           <w:citation/>
         </w:sdtPr>
+        <w:sdtEndPr/>
         <w:sdtContent>
           <w:r>
             <w:fldChar w:fldCharType="begin"/>
@@ -6160,6 +6471,7 @@
           <w:id w:val="1991047076"/>
           <w:citation/>
         </w:sdtPr>
+        <w:sdtEndPr/>
         <w:sdtContent>
           <w:r>
             <w:fldChar w:fldCharType="begin"/>
@@ -6188,6 +6500,7 @@
       </w:pPr>
       <w:bookmarkStart w:id="39" w:name="_Toc69734007"/>
       <w:r>
+        <w:lastRenderedPageBreak/>
         <w:t>DHCP network configuration</w:t>
       </w:r>
       <w:bookmarkEnd w:id="39"/>
@@ -6240,6 +6553,7 @@
           <w:id w:val="1263646466"/>
           <w:citation/>
         </w:sdtPr>
+        <w:sdtEndPr/>
         <w:sdtContent>
           <w:r>
             <w:fldChar w:fldCharType="begin"/>
@@ -6358,6 +6672,7 @@
           <w:docPartUnique/>
         </w:docPartObj>
       </w:sdtPr>
+      <w:sdtEndPr/>
       <w:sdtContent>
         <w:p>
           <w:pPr>
@@ -6375,6 +6690,7 @@
             <w:id w:val="-573587230"/>
             <w:bibliography/>
           </w:sdtPr>
+          <w:sdtEndPr/>
           <w:sdtContent>
             <w:p>
               <w:pPr>
@@ -6486,6 +6802,7 @@
                 <w:rPr>
                   <w:noProof/>
                 </w:rPr>
+                <w:lastRenderedPageBreak/>
                 <w:t xml:space="preserve">doubleoctopus. (n.d.). </w:t>
               </w:r>
               <w:r>
@@ -6501,6 +6818,93 @@
                   <w:noProof/>
                 </w:rPr>
                 <w:t>. Retrieved from doubleoctopus: https://doubleoctopus.com/security-wiki/network-architecture/demilitarized-zone/#:~:text=A%20DMZ%2C%20short%20for%20demilitarized,isolated%20form%20the%20external%20network.</w:t>
+              </w:r>
+            </w:p>
+            <w:p>
+              <w:pPr>
+                <w:pStyle w:val="Bibliography"/>
+                <w:ind w:left="720" w:hanging="720"/>
+                <w:rPr>
+                  <w:noProof/>
+                </w:rPr>
+              </w:pPr>
+              <w:r>
+                <w:rPr>
+                  <w:noProof/>
+                </w:rPr>
+                <w:t xml:space="preserve">Gabrilovich, E., &amp; Gontmakher, A. (2002). The Homograph Attack. </w:t>
+              </w:r>
+              <w:r>
+                <w:rPr>
+                  <w:i/>
+                  <w:iCs/>
+                  <w:noProof/>
+                </w:rPr>
+                <w:t>Communications of the ACM</w:t>
+              </w:r>
+              <w:r>
+                <w:rPr>
+                  <w:noProof/>
+                </w:rPr>
+                <w:t>, 128-130. doi:10.1145/503124.503156</w:t>
+              </w:r>
+            </w:p>
+            <w:p>
+              <w:pPr>
+                <w:pStyle w:val="Bibliography"/>
+                <w:ind w:left="720" w:hanging="720"/>
+                <w:rPr>
+                  <w:noProof/>
+                </w:rPr>
+              </w:pPr>
+              <w:r>
+                <w:rPr>
+                  <w:noProof/>
+                </w:rPr>
+                <w:t xml:space="preserve">Hannay, P., &amp; Baatard, G. (2012). The 2011 IDN Homograph Attack Mitigation Survey. </w:t>
+              </w:r>
+              <w:r>
+                <w:rPr>
+                  <w:i/>
+                  <w:iCs/>
+                  <w:noProof/>
+                </w:rPr>
+                <w:t>ECU Publications 2012</w:t>
+              </w:r>
+              <w:r>
+                <w:rPr>
+                  <w:noProof/>
+                </w:rPr>
+                <w:t xml:space="preserve"> (pp. 653-657). Edith Cowan University: School of Computer and Security Science. Retrieved from https://ro.ecu.edu.au/ecuworks2012/175/</w:t>
+              </w:r>
+            </w:p>
+            <w:p>
+              <w:pPr>
+                <w:pStyle w:val="Bibliography"/>
+                <w:ind w:left="720" w:hanging="720"/>
+                <w:rPr>
+                  <w:noProof/>
+                </w:rPr>
+              </w:pPr>
+              <w:r>
+                <w:rPr>
+                  <w:noProof/>
+                </w:rPr>
+                <w:t xml:space="preserve">Rekhter, Y., Moskowitz, R. G., Karrenberg, D., de Groot, G. J., &amp; Lear, E. (1996). </w:t>
+              </w:r>
+              <w:r>
+                <w:rPr>
+                  <w:i/>
+                  <w:iCs/>
+                  <w:noProof/>
+                </w:rPr>
+                <w:t>Address Allocation for Private Internets.</w:t>
+              </w:r>
+              <w:r>
+                <w:rPr>
+                  <w:noProof/>
+                </w:rPr>
+                <w:t xml:space="preserve"> IEFT. Retrieved from https://tools.ietf.org/html/rfc1918</w:t>
               </w:r>
             </w:p>
             <w:p>
@@ -7539,6 +7943,21 @@
       <w:contextualSpacing/>
     </w:pPr>
   </w:style>
+  <w:style w:type="paragraph" w:styleId="Revision">
+    <w:name w:val="Revision"/>
+    <w:hidden/>
+    <w:uiPriority w:val="99"/>
+    <w:semiHidden/>
+    <w:rsid w:val="000C35B9"/>
+    <w:pPr>
+      <w:spacing w:after="0" w:line="240" w:lineRule="auto"/>
+    </w:pPr>
+  </w:style>
+  <w:style w:type="character" w:customStyle="1" w:styleId="dot-separator">
+    <w:name w:val="dot-separator"/>
+    <w:basedOn w:val="DefaultParagraphFont"/>
+    <w:rsid w:val="000E4B7A"/>
+  </w:style>
 </w:styles>
 </file>
 
@@ -7838,165 +8257,6 @@
 </file>
 
 <file path=customXml/item1.xml><?xml version="1.0" encoding="utf-8"?>
-<?mso-contentType ?>
-<FormTemplates xmlns="http://schemas.microsoft.com/sharepoint/v3/contenttype/forms">
-  <Display>DocumentLibraryForm</Display>
-  <Edit>DocumentLibraryForm</Edit>
-  <New>DocumentLibraryForm</New>
-</FormTemplates>
-</file>
-
-<file path=customXml/item2.xml><?xml version="1.0" encoding="utf-8"?>
-<p:properties xmlns:p="http://schemas.microsoft.com/office/2006/metadata/properties" xmlns:xsi="http://www.w3.org/2001/XMLSchema-instance" xmlns:pc="http://schemas.microsoft.com/office/infopath/2007/PartnerControls">
-  <documentManagement/>
-</p:properties>
-</file>
-
-<file path=customXml/item3.xml><?xml version="1.0" encoding="utf-8"?>
-<b:Sources xmlns:b="http://schemas.openxmlformats.org/officeDocument/2006/bibliography" xmlns="http://schemas.openxmlformats.org/officeDocument/2006/bibliography" SelectedStyle="\APASixthEditionOfficeOnline.xsl" StyleName="APA" Version="6">
-  <b:Source>
-    <b:Tag>dou</b:Tag>
-    <b:SourceType>InternetSite</b:SourceType>
-    <b:Guid>{C161C106-CA50-42AB-94B5-BA6E312384F4}</b:Guid>
-    <b:Author>
-      <b:Author>
-        <b:NameList>
-          <b:Person>
-            <b:Last>doubleoctopus</b:Last>
-          </b:Person>
-        </b:NameList>
-      </b:Author>
-    </b:Author>
-    <b:Title>DEMILITARIZED ZONE (DMZ)</b:Title>
-    <b:InternetSiteTitle>doubleoctopus</b:InternetSiteTitle>
-    <b:URL>https://doubleoctopus.com/security-wiki/network-architecture/demilitarized-zone/#:~:text=A%20DMZ%2C%20short%20for%20demilitarized,isolated%20form%20the%20external%20network.</b:URL>
-    <b:RefOrder>1</b:RefOrder>
-  </b:Source>
-  <b:Source>
-    <b:Tag>SSH</b:Tag>
-    <b:SourceType>InternetSite</b:SourceType>
-    <b:Guid>{5EDCE032-E16D-4888-BE80-FD11A70FA999}</b:Guid>
-    <b:Author>
-      <b:Author>
-        <b:NameList>
-          <b:Person>
-            <b:Last>ssh.com</b:Last>
-          </b:Person>
-        </b:NameList>
-      </b:Author>
-    </b:Author>
-    <b:Title>What is SSH Public Key authentication?</b:Title>
-    <b:InternetSiteTitle>ssh</b:InternetSiteTitle>
-    <b:URL>http://www.ssh.com/academy/ssh/public-key-authentication</b:URL>
-    <b:RefOrder>2</b:RefOrder>
-  </b:Source>
-  <b:Source>
-    <b:Tag>NIST</b:Tag>
-    <b:SourceType>InternetSite</b:SourceType>
-    <b:Guid>{84617FF4-E48E-47FE-BE60-DEA44CF7E425}</b:Guid>
-    <b:Author>
-      <b:Author>
-        <b:NameList>
-          <b:Person>
-            <b:Last>Tatu Ylonen</b:Last>
-            <b:First>Paul</b:First>
-            <b:Middle>Turner, Karen Scarfone, Murugiah P. Souppaya</b:Middle>
-          </b:Person>
-        </b:NameList>
-      </b:Author>
-    </b:Author>
-    <b:Title>Security of Interactive and Automated Access Management Using Secure Shell (SSH)</b:Title>
-    <b:InternetSiteTitle>NIST</b:InternetSiteTitle>
-    <b:Year>2015</b:Year>
-    <b:Month>10</b:Month>
-    <b:Day>15</b:Day>
-    <b:URL>https://www.nist.gov/publications/security-interactive-and-automated-access-management-using-secure-shell-ssh</b:URL>
-    <b:RefOrder>3</b:RefOrder>
-  </b:Source>
-  <b:Source>
-    <b:Tag>pluralsight</b:Tag>
-    <b:SourceType>InternetSite</b:SourceType>
-    <b:Guid>{2C89F540-2904-4569-BC32-7C863D10B96F}</b:Guid>
-    <b:Author>
-      <b:Author>
-        <b:NameList>
-          <b:Person>
-            <b:Last>Wilkins</b:Last>
-            <b:First>Sean</b:First>
-          </b:Person>
-        </b:NameList>
-      </b:Author>
-    </b:Author>
-    <b:Title>Stateful Firewall Fundamentals: A Better, Easier, More Secure Firewall</b:Title>
-    <b:InternetSiteTitle>pluralsight</b:InternetSiteTitle>
-    <b:Year>2013</b:Year>
-    <b:Month>1</b:Month>
-    <b:Day>9</b:Day>
-    <b:URL>https://www.pluralsight.com/blog/it-ops/stateful-firewall-fundamentals#:~:text=A%20stateful%20firewall%20is%20a,and%20data%20packets%20in%20isolation.</b:URL>
-    <b:RefOrder>4</b:RefOrder>
-  </b:Source>
-  <b:Source>
-    <b:Tag>DNS</b:Tag>
-    <b:SourceType>InternetSite</b:SourceType>
-    <b:Guid>{BC08357F-6037-4454-AEBF-7D5C17FC90AF}</b:Guid>
-    <b:Author>
-      <b:Author>
-        <b:NameList>
-          <b:Person>
-            <b:Last>Burke</b:Last>
-            <b:First>John</b:First>
-          </b:Person>
-        </b:NameList>
-      </b:Author>
-    </b:Author>
-    <b:Title>domain name system (DNS)</b:Title>
-    <b:InternetSiteTitle>searchnetworking</b:InternetSiteTitle>
-    <b:Year>2019</b:Year>
-    <b:Month>7</b:Month>
-    <b:URL>https://searchnetworking.techtarget.com/definition/domain-name-system#:~:text=The%20domain%20name%20system%20(DNS,uses%20to%20locate%20a%20website.</b:URL>
-    <b:RefOrder>5</b:RefOrder>
-  </b:Source>
-  <b:Source>
-    <b:Tag>Eric</b:Tag>
-    <b:SourceType>InternetSite</b:SourceType>
-    <b:Guid>{9B6C186A-6928-4546-8848-EE25404228E6}</b:Guid>
-    <b:Author>
-      <b:Author>
-        <b:NameList>
-          <b:Person>
-            <b:Last>Crist</b:Last>
-            <b:First>Eric</b:First>
-            <b:Middle>F</b:Middle>
-          </b:Person>
-        </b:NameList>
-      </b:Author>
-    </b:Author>
-    <b:Title>Multi-Factor Authentication with OpenVPN | Community Edition</b:Title>
-    <b:InternetSiteTitle>openvpn</b:InternetSiteTitle>
-    <b:URL>https://openvpn.net/multi-factor-authentication-with-openvpn-community-edition/</b:URL>
-    <b:RefOrder>6</b:RefOrder>
-  </b:Source>
-  <b:Source>
-    <b:Tag>CIO16</b:Tag>
-    <b:SourceType>InternetSite</b:SourceType>
-    <b:Guid>{E4EC237D-B6FF-42D8-94A2-EAA9CB54D03A}</b:Guid>
-    <b:Author>
-      <b:Author>
-        <b:Corporate>CIOReview</b:Corporate>
-      </b:Author>
-    </b:Author>
-    <b:Title>How to Secure a Network from DHCP Attacks</b:Title>
-    <b:InternetSiteTitle>cioreview</b:InternetSiteTitle>
-    <b:Year>2016</b:Year>
-    <b:Month>8</b:Month>
-    <b:Day>3</b:Day>
-    <b:URL>https://www.cioreview.com/news/how-to-secure-a-network-from-dhcp-attacks-nid-15482-cid-21.html#:~:text=DHCP%20Attacks%20and%20Security&amp;text=Since%20DHCP%20is%20a%20protocol,user%2C%20compromising%20the%20network's%20security.</b:URL>
-    <b:RefOrder>7</b:RefOrder>
-  </b:Source>
-</b:Sources>
-</file>
-
-<file path=customXml/item4.xml><?xml version="1.0" encoding="utf-8"?>
 <ct:contentTypeSchema xmlns:ct="http://schemas.microsoft.com/office/2006/metadata/contentType" xmlns:ma="http://schemas.microsoft.com/office/2006/metadata/properties/metaAttributes" ct:_="" ma:_="" ma:contentTypeName="Document" ma:contentTypeID="0x010100EFEEEAA0340694478874C281026A242A" ma:contentTypeVersion="13" ma:contentTypeDescription="Create a new document." ma:contentTypeScope="" ma:versionID="1394bc5202a50afa5822ee4ec6599331">
   <xsd:schema xmlns:xsd="http://www.w3.org/2001/XMLSchema" xmlns:xs="http://www.w3.org/2001/XMLSchema" xmlns:p="http://schemas.microsoft.com/office/2006/metadata/properties" xmlns:ns3="bd7a26f8-a123-4fc0-b89f-371a4e958d21" xmlns:ns4="ca34e1c9-9227-44f2-9efe-a7c5d0325cb5" targetNamespace="http://schemas.microsoft.com/office/2006/metadata/properties" ma:root="true" ma:fieldsID="002c29b03d4ffcaa9b5ff4fd004c6932" ns3:_="" ns4:_="">
     <xsd:import namespace="bd7a26f8-a123-4fc0-b89f-371a4e958d21"/>
@@ -8219,32 +8479,259 @@
 </ct:contentTypeSchema>
 </file>
 
-<file path=customXml/itemProps1.xml><?xml version="1.0" encoding="utf-8"?>
-<ds:datastoreItem xmlns:ds="http://schemas.openxmlformats.org/officeDocument/2006/customXml" ds:itemID="{D1D7291C-90EA-4819-82AA-EE3E539C6390}">
-  <ds:schemaRefs>
-    <ds:schemaRef ds:uri="http://schemas.microsoft.com/sharepoint/v3/contenttype/forms"/>
-  </ds:schemaRefs>
-</ds:datastoreItem>
+<file path=customXml/item2.xml><?xml version="1.0" encoding="utf-8"?>
+<p:properties xmlns:p="http://schemas.microsoft.com/office/2006/metadata/properties" xmlns:xsi="http://www.w3.org/2001/XMLSchema-instance" xmlns:pc="http://schemas.microsoft.com/office/infopath/2007/PartnerControls">
+  <documentManagement/>
+</p:properties>
 </file>
 
-<file path=customXml/itemProps2.xml><?xml version="1.0" encoding="utf-8"?>
-<ds:datastoreItem xmlns:ds="http://schemas.openxmlformats.org/officeDocument/2006/customXml" ds:itemID="{82A3528C-532C-4C8E-99E2-52B3CA07D7D4}">
-  <ds:schemaRefs>
-    <ds:schemaRef ds:uri="http://schemas.microsoft.com/office/2006/metadata/properties"/>
-    <ds:schemaRef ds:uri="http://schemas.microsoft.com/office/infopath/2007/PartnerControls"/>
-  </ds:schemaRefs>
-</ds:datastoreItem>
+<file path=customXml/item3.xml><?xml version="1.0" encoding="utf-8"?>
+<?mso-contentType ?>
+<FormTemplates xmlns="http://schemas.microsoft.com/sharepoint/v3/contenttype/forms">
+  <Display>DocumentLibraryForm</Display>
+  <Edit>DocumentLibraryForm</Edit>
+  <New>DocumentLibraryForm</New>
+</FormTemplates>
 </file>
 
-<file path=customXml/itemProps3.xml><?xml version="1.0" encoding="utf-8"?>
-<ds:datastoreItem xmlns:ds="http://schemas.openxmlformats.org/officeDocument/2006/customXml" ds:itemID="{AE6F3AC1-06E3-445E-B7DC-E5A9E01D2BA5}">
-  <ds:schemaRefs>
-    <ds:schemaRef ds:uri="http://schemas.openxmlformats.org/officeDocument/2006/bibliography"/>
-  </ds:schemaRefs>
-</ds:datastoreItem>
+<file path=customXml/item4.xml><?xml version="1.0" encoding="utf-8"?>
+<b:Sources xmlns:b="http://schemas.openxmlformats.org/officeDocument/2006/bibliography" xmlns="http://schemas.openxmlformats.org/officeDocument/2006/bibliography" SelectedStyle="\APASixthEditionOfficeOnline.xsl" StyleName="APA" Version="6">
+  <b:Source>
+    <b:Tag>dou</b:Tag>
+    <b:SourceType>InternetSite</b:SourceType>
+    <b:Guid>{C161C106-CA50-42AB-94B5-BA6E312384F4}</b:Guid>
+    <b:Author>
+      <b:Author>
+        <b:NameList>
+          <b:Person>
+            <b:Last>doubleoctopus</b:Last>
+          </b:Person>
+        </b:NameList>
+      </b:Author>
+    </b:Author>
+    <b:Title>DEMILITARIZED ZONE (DMZ)</b:Title>
+    <b:InternetSiteTitle>doubleoctopus</b:InternetSiteTitle>
+    <b:URL>https://doubleoctopus.com/security-wiki/network-architecture/demilitarized-zone/#:~:text=A%20DMZ%2C%20short%20for%20demilitarized,isolated%20form%20the%20external%20network.</b:URL>
+    <b:RefOrder>2</b:RefOrder>
+  </b:Source>
+  <b:Source>
+    <b:Tag>SSH</b:Tag>
+    <b:SourceType>InternetSite</b:SourceType>
+    <b:Guid>{5EDCE032-E16D-4888-BE80-FD11A70FA999}</b:Guid>
+    <b:Author>
+      <b:Author>
+        <b:NameList>
+          <b:Person>
+            <b:Last>ssh.com</b:Last>
+          </b:Person>
+        </b:NameList>
+      </b:Author>
+    </b:Author>
+    <b:Title>What is SSH Public Key authentication?</b:Title>
+    <b:InternetSiteTitle>ssh</b:InternetSiteTitle>
+    <b:URL>http://www.ssh.com/academy/ssh/public-key-authentication</b:URL>
+    <b:RefOrder>3</b:RefOrder>
+  </b:Source>
+  <b:Source>
+    <b:Tag>NIST</b:Tag>
+    <b:SourceType>InternetSite</b:SourceType>
+    <b:Guid>{84617FF4-E48E-47FE-BE60-DEA44CF7E425}</b:Guid>
+    <b:Author>
+      <b:Author>
+        <b:NameList>
+          <b:Person>
+            <b:Last>Tatu Ylonen</b:Last>
+            <b:First>Paul</b:First>
+            <b:Middle>Turner, Karen Scarfone, Murugiah P. Souppaya</b:Middle>
+          </b:Person>
+        </b:NameList>
+      </b:Author>
+    </b:Author>
+    <b:Title>Security of Interactive and Automated Access Management Using Secure Shell (SSH)</b:Title>
+    <b:InternetSiteTitle>NIST</b:InternetSiteTitle>
+    <b:Year>2015</b:Year>
+    <b:Month>10</b:Month>
+    <b:Day>15</b:Day>
+    <b:URL>https://www.nist.gov/publications/security-interactive-and-automated-access-management-using-secure-shell-ssh</b:URL>
+    <b:RefOrder>4</b:RefOrder>
+  </b:Source>
+  <b:Source>
+    <b:Tag>pluralsight</b:Tag>
+    <b:SourceType>InternetSite</b:SourceType>
+    <b:Guid>{2C89F540-2904-4569-BC32-7C863D10B96F}</b:Guid>
+    <b:Author>
+      <b:Author>
+        <b:NameList>
+          <b:Person>
+            <b:Last>Wilkins</b:Last>
+            <b:First>Sean</b:First>
+          </b:Person>
+        </b:NameList>
+      </b:Author>
+    </b:Author>
+    <b:Title>Stateful Firewall Fundamentals: A Better, Easier, More Secure Firewall</b:Title>
+    <b:InternetSiteTitle>pluralsight</b:InternetSiteTitle>
+    <b:Year>2013</b:Year>
+    <b:Month>1</b:Month>
+    <b:Day>9</b:Day>
+    <b:URL>https://www.pluralsight.com/blog/it-ops/stateful-firewall-fundamentals#:~:text=A%20stateful%20firewall%20is%20a,and%20data%20packets%20in%20isolation.</b:URL>
+    <b:RefOrder>5</b:RefOrder>
+  </b:Source>
+  <b:Source>
+    <b:Tag>DNS</b:Tag>
+    <b:SourceType>InternetSite</b:SourceType>
+    <b:Guid>{BC08357F-6037-4454-AEBF-7D5C17FC90AF}</b:Guid>
+    <b:Author>
+      <b:Author>
+        <b:NameList>
+          <b:Person>
+            <b:Last>Burke</b:Last>
+            <b:First>John</b:First>
+          </b:Person>
+        </b:NameList>
+      </b:Author>
+    </b:Author>
+    <b:Title>domain name system (DNS)</b:Title>
+    <b:InternetSiteTitle>searchnetworking</b:InternetSiteTitle>
+    <b:Year>2019</b:Year>
+    <b:Month>7</b:Month>
+    <b:URL>https://searchnetworking.techtarget.com/definition/domain-name-system#:~:text=The%20domain%20name%20system%20(DNS,uses%20to%20locate%20a%20website.</b:URL>
+    <b:RefOrder>6</b:RefOrder>
+  </b:Source>
+  <b:Source>
+    <b:Tag>Eric</b:Tag>
+    <b:SourceType>InternetSite</b:SourceType>
+    <b:Guid>{9B6C186A-6928-4546-8848-EE25404228E6}</b:Guid>
+    <b:Author>
+      <b:Author>
+        <b:NameList>
+          <b:Person>
+            <b:Last>Crist</b:Last>
+            <b:First>Eric</b:First>
+            <b:Middle>F</b:Middle>
+          </b:Person>
+        </b:NameList>
+      </b:Author>
+    </b:Author>
+    <b:Title>Multi-Factor Authentication with OpenVPN | Community Edition</b:Title>
+    <b:InternetSiteTitle>openvpn</b:InternetSiteTitle>
+    <b:URL>https://openvpn.net/multi-factor-authentication-with-openvpn-community-edition/</b:URL>
+    <b:RefOrder>9</b:RefOrder>
+  </b:Source>
+  <b:Source>
+    <b:Tag>CIO16</b:Tag>
+    <b:SourceType>InternetSite</b:SourceType>
+    <b:Guid>{E4EC237D-B6FF-42D8-94A2-EAA9CB54D03A}</b:Guid>
+    <b:Author>
+      <b:Author>
+        <b:Corporate>CIOReview</b:Corporate>
+      </b:Author>
+    </b:Author>
+    <b:Title>How to Secure a Network from DHCP Attacks</b:Title>
+    <b:InternetSiteTitle>cioreview</b:InternetSiteTitle>
+    <b:Year>2016</b:Year>
+    <b:Month>8</b:Month>
+    <b:Day>3</b:Day>
+    <b:URL>https://www.cioreview.com/news/how-to-secure-a-network-from-dhcp-attacks-nid-15482-cid-21.html#:~:text=DHCP%20Attacks%20and%20Security&amp;text=Since%20DHCP%20is%20a%20protocol,user%2C%20compromising%20the%20network's%20security.</b:URL>
+    <b:RefOrder>10</b:RefOrder>
+  </b:Source>
+  <b:Source>
+    <b:Tag>Han12</b:Tag>
+    <b:SourceType>ConferenceProceedings</b:SourceType>
+    <b:Guid>{42E6BE31-0454-4224-8538-3391BA22FA8E}</b:Guid>
+    <b:Title>The 2011 IDN Homograph Attack Mitigation Survey</b:Title>
+    <b:JournalName>ECU Publications 2012</b:JournalName>
+    <b:Year>2012</b:Year>
+    <b:Pages>653-657</b:Pages>
+    <b:Author>
+      <b:Author>
+        <b:NameList>
+          <b:Person>
+            <b:Last>Hannay</b:Last>
+            <b:First>Peter</b:First>
+          </b:Person>
+          <b:Person>
+            <b:Last>Baatard</b:Last>
+            <b:First>Gregory</b:First>
+          </b:Person>
+        </b:NameList>
+      </b:Author>
+    </b:Author>
+    <b:ConferenceName>ECU Publications 2012</b:ConferenceName>
+    <b:City>Edith Cowan University</b:City>
+    <b:Publisher>School of Computer and Security Science</b:Publisher>
+    <b:URL>https://ro.ecu.edu.au/ecuworks2012/175/</b:URL>
+    <b:RefOrder>7</b:RefOrder>
+  </b:Source>
+  <b:Source>
+    <b:Tag>Gab021</b:Tag>
+    <b:SourceType>JournalArticle</b:SourceType>
+    <b:Guid>{FBCB856E-5D82-4C80-9023-374F39C62E18}</b:Guid>
+    <b:Title>The Homograph Attack</b:Title>
+    <b:Year>2002</b:Year>
+    <b:Pages>128-130</b:Pages>
+    <b:JournalName>Communications of the ACM</b:JournalName>
+    <b:DOI>10.1145/503124.503156</b:DOI>
+    <b:Author>
+      <b:Author>
+        <b:NameList>
+          <b:Person>
+            <b:Last>Gabrilovich</b:Last>
+            <b:First>Evgeniy</b:First>
+          </b:Person>
+          <b:Person>
+            <b:Last>Gontmakher</b:Last>
+            <b:First>Alex</b:First>
+          </b:Person>
+        </b:NameList>
+      </b:Author>
+    </b:Author>
+    <b:URL>https://doi.org/10.1145/503124.503156</b:URL>
+    <b:RefOrder>8</b:RefOrder>
+  </b:Source>
+  <b:Source>
+    <b:Tag>Rek96</b:Tag>
+    <b:SourceType>Report</b:SourceType>
+    <b:Guid>{29384C7E-1648-4818-9CFC-BDB8699BF80C}</b:Guid>
+    <b:Title>Address Allocation for Private Internets</b:Title>
+    <b:Year>1996</b:Year>
+    <b:Publisher>IEFT</b:Publisher>
+    <b:Author>
+      <b:Author>
+        <b:NameList>
+          <b:Person>
+            <b:Last>Rekhter</b:Last>
+            <b:First>Yakov</b:First>
+          </b:Person>
+          <b:Person>
+            <b:Last>Moskowitz</b:Last>
+            <b:Middle>G</b:Middle>
+            <b:First>Robert</b:First>
+          </b:Person>
+          <b:Person>
+            <b:Last>Karrenberg</b:Last>
+            <b:First>Daniel</b:First>
+          </b:Person>
+          <b:Person>
+            <b:Last>de Groot</b:Last>
+            <b:Middle>J</b:Middle>
+            <b:First>Geert</b:First>
+          </b:Person>
+          <b:Person>
+            <b:Last>Lear</b:Last>
+            <b:First>Eliot</b:First>
+          </b:Person>
+        </b:NameList>
+      </b:Author>
+    </b:Author>
+    <b:ShortTitle>RFC 1918</b:ShortTitle>
+    <b:URL>https://tools.ietf.org/html/rfc1918</b:URL>
+    <b:RefOrder>1</b:RefOrder>
+  </b:Source>
+</b:Sources>
 </file>
 
-<file path=customXml/itemProps4.xml><?xml version="1.0" encoding="utf-8"?>
+<file path=customXml/itemProps1.xml><?xml version="1.0" encoding="utf-8"?>
 <ds:datastoreItem xmlns:ds="http://schemas.openxmlformats.org/officeDocument/2006/customXml" ds:itemID="{F9CDFBDB-9585-40F6-A13F-D70DF78303D8}">
   <ds:schemaRefs>
     <ds:schemaRef ds:uri="http://schemas.microsoft.com/office/2006/metadata/contentType"/>
@@ -8261,4 +8748,29 @@
     <ds:schemaRef ds:uri="http://schemas.microsoft.com/internal/obd"/>
   </ds:schemaRefs>
 </ds:datastoreItem>
+</file>
+
+<file path=customXml/itemProps2.xml><?xml version="1.0" encoding="utf-8"?>
+<ds:datastoreItem xmlns:ds="http://schemas.openxmlformats.org/officeDocument/2006/customXml" ds:itemID="{82A3528C-532C-4C8E-99E2-52B3CA07D7D4}">
+  <ds:schemaRefs>
+    <ds:schemaRef ds:uri="http://schemas.microsoft.com/office/2006/metadata/properties"/>
+    <ds:schemaRef ds:uri="http://schemas.microsoft.com/office/infopath/2007/PartnerControls"/>
+  </ds:schemaRefs>
+</ds:datastoreItem>
+</file>
+
+<file path=customXml/itemProps3.xml><?xml version="1.0" encoding="utf-8"?>
+<ds:datastoreItem xmlns:ds="http://schemas.openxmlformats.org/officeDocument/2006/customXml" ds:itemID="{D1D7291C-90EA-4819-82AA-EE3E539C6390}">
+  <ds:schemaRefs>
+    <ds:schemaRef ds:uri="http://schemas.microsoft.com/sharepoint/v3/contenttype/forms"/>
+  </ds:schemaRefs>
+</ds:datastoreItem>
+</file>
+
+<file path=customXml/itemProps4.xml><?xml version="1.0" encoding="utf-8"?>
+<ds:datastoreItem xmlns:ds="http://schemas.openxmlformats.org/officeDocument/2006/customXml" ds:itemID="{400EC177-C4AE-4F49-81B5-3B9D577CE4C5}">
+  <ds:schemaRefs>
+    <ds:schemaRef ds:uri="http://schemas.openxmlformats.org/officeDocument/2006/bibliography"/>
+  </ds:schemaRefs>
+</ds:datastoreItem>
 </file>
</xml_diff>